<commit_message>
2-Fill Matrix fixed, without Regex version- it is still 90 points
</commit_message>
<xml_diff>
--- a/Homeworks and Exams/ExamPreparation/Exam 310116/3-Softuni Forum/03. Softuni Forum_Условие.docx
+++ b/Homeworks and Exams/ExamPreparation/Exam 310116/3-Softuni Forum/03. Softuni Forum_Условие.docx
@@ -1435,25 +1435,10 @@
         </w:rPr>
         <w:t xml:space="preserve"> </w:t>
       </w:r>
-      <w:hyperlink r:id="rId9" w:history="1">
-        <w:r>
-          <w:rPr>
-            <w:rStyle w:val="Hyperlink"/>
-            <w:lang w:val="en-US"/>
-          </w:rPr>
-          <w:t>https://github.com/EBojilova/JavaScriptBasics/tree/master/Homeworks%20and%20Exams/ExamPreparation/Exam%20310116</w:t>
-        </w:r>
-      </w:hyperlink>
-      <w:r>
-        <w:rPr>
-          <w:lang w:val="en-US"/>
-        </w:rPr>
-        <w:t xml:space="preserve"> </w:t>
-      </w:r>
     </w:p>
     <w:sectPr>
-      <w:headerReference w:type="default" r:id="rId10"/>
-      <w:footerReference w:type="default" r:id="rId11"/>
+      <w:headerReference w:type="default" r:id="rId9"/>
+      <w:footerReference w:type="default" r:id="rId10"/>
       <w:pgSz w:w="11909" w:h="16834" w:code="9"/>
       <w:pgMar w:top="567" w:right="737" w:bottom="1077" w:left="737" w:header="567" w:footer="1020" w:gutter="0"/>
       <w:cols w:space="720"/>
@@ -1600,17 +1585,33 @@
                   </w:rPr>
                   <w:t xml:space="preserve"> of </w:t>
                 </w:r>
-                <w:fldSimple w:instr=" NUMPAGES   \* MERGEFORMAT ">
-                  <w:r>
-                    <w:rPr>
-                      <w:noProof/>
-                      <w:sz w:val="18"/>
-                      <w:szCs w:val="18"/>
-                      <w:lang w:val="en-US"/>
-                    </w:rPr>
-                    <w:t>2</w:t>
-                  </w:r>
-                </w:fldSimple>
+                <w:r>
+                  <w:fldChar w:fldCharType="begin"/>
+                </w:r>
+                <w:r>
+                  <w:instrText xml:space="preserve"> NUMPAGES   \* MERGEFORMAT </w:instrText>
+                </w:r>
+                <w:r>
+                  <w:fldChar w:fldCharType="separate"/>
+                </w:r>
+                <w:r>
+                  <w:rPr>
+                    <w:noProof/>
+                    <w:sz w:val="18"/>
+                    <w:szCs w:val="18"/>
+                    <w:lang w:val="en-US"/>
+                  </w:rPr>
+                  <w:t>2</w:t>
+                </w:r>
+                <w:r>
+                  <w:rPr>
+                    <w:noProof/>
+                    <w:sz w:val="18"/>
+                    <w:szCs w:val="18"/>
+                    <w:lang w:val="en-US"/>
+                  </w:rPr>
+                  <w:fldChar w:fldCharType="end"/>
+                </w:r>
               </w:p>
             </w:txbxContent>
           </v:textbox>
@@ -5212,7 +5213,7 @@
 </file>
 
 <file path=customXml/itemProps1.xml><?xml version="1.0" encoding="utf-8"?>
-<ds:datastoreItem xmlns:ds="http://schemas.openxmlformats.org/officeDocument/2006/customXml" ds:itemID="{799CF384-1B41-43F5-9CED-775BE2631AF1}">
+<ds:datastoreItem xmlns:ds="http://schemas.openxmlformats.org/officeDocument/2006/customXml" ds:itemID="{3C31391B-C831-4327-B92C-CB44DDE491EF}">
   <ds:schemaRefs>
     <ds:schemaRef ds:uri="http://schemas.openxmlformats.org/officeDocument/2006/bibliography"/>
   </ds:schemaRefs>

</xml_diff>